<commit_message>
Primeiros protótipos do sistema do café adicionados.
</commit_message>
<xml_diff>
--- a/Reuniões/Reunião - 03-10-2015/Reunião 03-10-2015.docx
+++ b/Reuniões/Reunião - 03-10-2015/Reunião 03-10-2015.docx
@@ -48,6 +48,8 @@
         <w:pStyle w:val="PargrafodaLista"/>
         <w:ind w:left="0"/>
       </w:pPr>
+      <w:bookmarkStart w:id="0" w:name="_GoBack"/>
+      <w:bookmarkEnd w:id="0"/>
     </w:p>
     <w:p>
       <w:pPr>
@@ -393,6 +395,9 @@
       <w:r>
         <w:t>Dr</w:t>
       </w:r>
+      <w:r>
+        <w:t>a</w:t>
+      </w:r>
       <w:proofErr w:type="spellEnd"/>
       <w:r>
         <w:t xml:space="preserve"> Química (</w:t>
@@ -487,6 +492,9 @@
       <w:proofErr w:type="spellStart"/>
       <w:r>
         <w:t>Dr</w:t>
+      </w:r>
+      <w:r>
+        <w:t>a</w:t>
       </w:r>
       <w:proofErr w:type="spellEnd"/>
       <w:r>
@@ -784,10 +792,7 @@
         <w:ind w:left="0"/>
       </w:pPr>
       <w:r>
-        <w:t>O prazo da segunda entrega é até</w:t>
-      </w:r>
-      <w:r>
-        <w:t xml:space="preserve"> sábado (10/10/2015).</w:t>
+        <w:t>O prazo da segunda entrega é até sábado (10/10/2015).</w:t>
       </w:r>
     </w:p>
     <w:p/>
@@ -924,10 +929,7 @@
         <w:t>A próxima reunião presencial da próxima semana está marcada para o sábado à tarde, na escola onde Thales trabalha, caso poucos estejam disponíveis marcamos outro dia antes ou até mesmo online.</w:t>
       </w:r>
     </w:p>
-    <w:p>
-      <w:bookmarkStart w:id="0" w:name="_GoBack"/>
-      <w:bookmarkEnd w:id="0"/>
-    </w:p>
+    <w:p/>
     <w:sectPr>
       <w:pgSz w:w="11906" w:h="16838"/>
       <w:pgMar w:top="1417" w:right="1701" w:bottom="1417" w:left="1701" w:header="708" w:footer="708" w:gutter="0"/>

</xml_diff>